<commit_message>
updated AWS S3 assignment
</commit_message>
<xml_diff>
--- a/AWS S3.docx
+++ b/AWS S3.docx
@@ -339,13 +339,17 @@
         </w:numPr>
         <w:shd w:val="clear" w:color="auto" w:fill="FCFCFC"/>
         <w:spacing w:before="100" w:beforeAutospacing="1" w:after="100" w:afterAutospacing="1" w:line="240" w:lineRule="auto"/>
+      </w:pPr>
+      <w:r>
         <w:rPr>
           <w:rFonts w:ascii="Segoe UI" w:eastAsia="Times New Roman" w:hAnsi="Segoe UI" w:cs="Segoe UI"/>
           <w:color w:val="333333"/>
           <w:sz w:val="21"/>
           <w:szCs w:val="21"/>
         </w:rPr>
-      </w:pPr>
+        <w:lastRenderedPageBreak/>
+        <w:t>Create a static website hosted on S3 and use S3 as the content delivery network (Use any simple static website template code available online).</w:t>
+      </w:r>
       <w:r>
         <w:rPr>
           <w:rFonts w:ascii="Segoe UI" w:eastAsia="Times New Roman" w:hAnsi="Segoe UI" w:cs="Segoe UI"/>
@@ -353,8 +357,7 @@
           <w:sz w:val="21"/>
           <w:szCs w:val="21"/>
         </w:rPr>
-        <w:lastRenderedPageBreak/>
-        <w:t>Create a static website hosted on S3 and use S3 as the content delivery network (Use any simple static website template code available online).</w:t>
+        <w:br/>
       </w:r>
       <w:r>
         <w:rPr>
@@ -367,22 +370,13 @@
       </w:r>
       <w:r>
         <w:rPr>
-          <w:rFonts w:ascii="Segoe UI" w:eastAsia="Times New Roman" w:hAnsi="Segoe UI" w:cs="Segoe UI"/>
-          <w:color w:val="333333"/>
-          <w:sz w:val="21"/>
-          <w:szCs w:val="21"/>
-        </w:rPr>
-        <w:br/>
-      </w:r>
-      <w:r>
-        <w:rPr>
           <w:noProof/>
         </w:rPr>
         <w:drawing>
-          <wp:inline distT="0" distB="0" distL="0" distR="0" wp14:anchorId="60B03FFC" wp14:editId="537B3DF2">
+          <wp:inline distT="0" distB="0" distL="0" distR="0" wp14:anchorId="15F48755" wp14:editId="5E4E478E">
             <wp:extent cx="5943600" cy="3714750"/>
             <wp:effectExtent l="0" t="0" r="0" b="0"/>
-            <wp:docPr id="330563725" name="Picture 1" descr="A screenshot of a computer&#10;&#10;Description automatically generated"/>
+            <wp:docPr id="478429242" name="Picture 1"/>
             <wp:cNvGraphicFramePr>
               <a:graphicFrameLocks xmlns:a="http://schemas.openxmlformats.org/drawingml/2006/main" noChangeAspect="1"/>
             </wp:cNvGraphicFramePr>
@@ -390,7 +384,7 @@
               <a:graphicData uri="http://schemas.openxmlformats.org/drawingml/2006/picture">
                 <pic:pic xmlns:pic="http://schemas.openxmlformats.org/drawingml/2006/picture">
                   <pic:nvPicPr>
-                    <pic:cNvPr id="330563725" name="Picture 1" descr="A screenshot of a computer&#10;&#10;Description automatically generated"/>
+                    <pic:cNvPr id="478429242" name=""/>
                     <pic:cNvPicPr/>
                   </pic:nvPicPr>
                   <pic:blipFill>
@@ -414,33 +408,22 @@
           </wp:inline>
         </w:drawing>
       </w:r>
-      <w:r>
-        <w:rPr>
-          <w:rFonts w:ascii="Segoe UI" w:eastAsia="Times New Roman" w:hAnsi="Segoe UI" w:cs="Segoe UI"/>
-          <w:color w:val="333333"/>
-          <w:sz w:val="21"/>
-          <w:szCs w:val="21"/>
-        </w:rPr>
-        <w:br/>
-      </w:r>
-      <w:r>
-        <w:rPr>
-          <w:rFonts w:ascii="Segoe UI" w:eastAsia="Times New Roman" w:hAnsi="Segoe UI" w:cs="Segoe UI"/>
-          <w:color w:val="333333"/>
-          <w:sz w:val="21"/>
-          <w:szCs w:val="21"/>
-        </w:rPr>
-        <w:br/>
-      </w:r>
+    </w:p>
+    <w:p>
+      <w:pPr>
+        <w:shd w:val="clear" w:color="auto" w:fill="FCFCFC"/>
+        <w:spacing w:before="100" w:beforeAutospacing="1" w:after="100" w:afterAutospacing="1" w:line="240" w:lineRule="auto"/>
+        <w:ind w:left="720"/>
+      </w:pPr>
       <w:r>
         <w:rPr>
           <w:noProof/>
         </w:rPr>
         <w:drawing>
-          <wp:inline distT="0" distB="0" distL="0" distR="0" wp14:anchorId="646190D9" wp14:editId="570267CF">
+          <wp:inline distT="0" distB="0" distL="0" distR="0" wp14:anchorId="75ACCD42" wp14:editId="7BE92122">
             <wp:extent cx="5943600" cy="3714750"/>
             <wp:effectExtent l="0" t="0" r="0" b="0"/>
-            <wp:docPr id="1437889766" name="Picture 1" descr="A screenshot of a computer&#10;&#10;Description automatically generated"/>
+            <wp:docPr id="798442654" name="Picture 1" descr="A screenshot of a computer&#10;&#10;Description automatically generated"/>
             <wp:cNvGraphicFramePr>
               <a:graphicFrameLocks xmlns:a="http://schemas.openxmlformats.org/drawingml/2006/main" noChangeAspect="1"/>
             </wp:cNvGraphicFramePr>
@@ -448,7 +431,7 @@
               <a:graphicData uri="http://schemas.openxmlformats.org/drawingml/2006/picture">
                 <pic:pic xmlns:pic="http://schemas.openxmlformats.org/drawingml/2006/picture">
                   <pic:nvPicPr>
-                    <pic:cNvPr id="1437889766" name="Picture 1" descr="A screenshot of a computer&#10;&#10;Description automatically generated"/>
+                    <pic:cNvPr id="798442654" name="Picture 1" descr="A screenshot of a computer&#10;&#10;Description automatically generated"/>
                     <pic:cNvPicPr/>
                   </pic:nvPicPr>
                   <pic:blipFill>
@@ -478,12 +461,6 @@
         <w:shd w:val="clear" w:color="auto" w:fill="FCFCFC"/>
         <w:spacing w:before="100" w:beforeAutospacing="1" w:after="100" w:afterAutospacing="1" w:line="240" w:lineRule="auto"/>
         <w:ind w:left="720"/>
-        <w:rPr>
-          <w:rFonts w:ascii="Segoe UI" w:eastAsia="Times New Roman" w:hAnsi="Segoe UI" w:cs="Segoe UI"/>
-          <w:color w:val="333333"/>
-          <w:sz w:val="21"/>
-          <w:szCs w:val="21"/>
-        </w:rPr>
       </w:pPr>
       <w:r>
         <w:rPr>
@@ -491,10 +468,10 @@
         </w:rPr>
         <w:lastRenderedPageBreak/>
         <w:drawing>
-          <wp:inline distT="0" distB="0" distL="0" distR="0" wp14:anchorId="58DA4F64" wp14:editId="72A161DF">
+          <wp:inline distT="0" distB="0" distL="0" distR="0" wp14:anchorId="5640E2E9" wp14:editId="183BFE2B">
             <wp:extent cx="5943600" cy="3714750"/>
             <wp:effectExtent l="0" t="0" r="0" b="0"/>
-            <wp:docPr id="445558207" name="Picture 1" descr="A screenshot of a computer&#10;&#10;Description automatically generated with medium confidence"/>
+            <wp:docPr id="1302759084" name="Picture 1" descr="A screenshot of a computer&#10;&#10;Description automatically generated"/>
             <wp:cNvGraphicFramePr>
               <a:graphicFrameLocks xmlns:a="http://schemas.openxmlformats.org/drawingml/2006/main" noChangeAspect="1"/>
             </wp:cNvGraphicFramePr>
@@ -502,7 +479,7 @@
               <a:graphicData uri="http://schemas.openxmlformats.org/drawingml/2006/picture">
                 <pic:pic xmlns:pic="http://schemas.openxmlformats.org/drawingml/2006/picture">
                   <pic:nvPicPr>
-                    <pic:cNvPr id="445558207" name="Picture 1" descr="A screenshot of a computer&#10;&#10;Description automatically generated with medium confidence"/>
+                    <pic:cNvPr id="1302759084" name="Picture 1" descr="A screenshot of a computer&#10;&#10;Description automatically generated"/>
                     <pic:cNvPicPr/>
                   </pic:nvPicPr>
                   <pic:blipFill>
@@ -532,15 +509,288 @@
         <w:shd w:val="clear" w:color="auto" w:fill="FCFCFC"/>
         <w:spacing w:before="100" w:beforeAutospacing="1" w:after="100" w:afterAutospacing="1" w:line="240" w:lineRule="auto"/>
         <w:ind w:left="720"/>
-        <w:rPr>
-          <w:rFonts w:ascii="Segoe UI" w:eastAsia="Times New Roman" w:hAnsi="Segoe UI" w:cs="Segoe UI"/>
-          <w:color w:val="333333"/>
-          <w:sz w:val="21"/>
-          <w:szCs w:val="21"/>
-        </w:rPr>
-      </w:pPr>
+      </w:pPr>
+      <w:r>
+        <w:rPr>
+          <w:noProof/>
+        </w:rPr>
+        <w:drawing>
+          <wp:inline distT="0" distB="0" distL="0" distR="0" wp14:anchorId="7C784E67" wp14:editId="7C51052E">
+            <wp:extent cx="5943600" cy="3714750"/>
+            <wp:effectExtent l="0" t="0" r="0" b="0"/>
+            <wp:docPr id="1108002682" name="Picture 1" descr="A screenshot of a computer&#10;&#10;Description automatically generated"/>
+            <wp:cNvGraphicFramePr>
+              <a:graphicFrameLocks xmlns:a="http://schemas.openxmlformats.org/drawingml/2006/main" noChangeAspect="1"/>
+            </wp:cNvGraphicFramePr>
+            <a:graphic xmlns:a="http://schemas.openxmlformats.org/drawingml/2006/main">
+              <a:graphicData uri="http://schemas.openxmlformats.org/drawingml/2006/picture">
+                <pic:pic xmlns:pic="http://schemas.openxmlformats.org/drawingml/2006/picture">
+                  <pic:nvPicPr>
+                    <pic:cNvPr id="1108002682" name="Picture 1" descr="A screenshot of a computer&#10;&#10;Description automatically generated"/>
+                    <pic:cNvPicPr/>
+                  </pic:nvPicPr>
+                  <pic:blipFill>
+                    <a:blip r:embed="rId12"/>
+                    <a:stretch>
+                      <a:fillRect/>
+                    </a:stretch>
+                  </pic:blipFill>
+                  <pic:spPr>
+                    <a:xfrm>
+                      <a:off x="0" y="0"/>
+                      <a:ext cx="5943600" cy="3714750"/>
+                    </a:xfrm>
+                    <a:prstGeom prst="rect">
+                      <a:avLst/>
+                    </a:prstGeom>
+                  </pic:spPr>
+                </pic:pic>
+              </a:graphicData>
+            </a:graphic>
+          </wp:inline>
+        </w:drawing>
+      </w:r>
     </w:p>
-    <w:p/>
+    <w:p>
+      <w:pPr>
+        <w:shd w:val="clear" w:color="auto" w:fill="FCFCFC"/>
+        <w:spacing w:before="100" w:beforeAutospacing="1" w:after="100" w:afterAutospacing="1" w:line="240" w:lineRule="auto"/>
+        <w:ind w:left="720"/>
+      </w:pPr>
+      <w:r>
+        <w:rPr>
+          <w:noProof/>
+        </w:rPr>
+        <w:lastRenderedPageBreak/>
+        <w:drawing>
+          <wp:inline distT="0" distB="0" distL="0" distR="0" wp14:anchorId="2581A7F1" wp14:editId="7C38AB3E">
+            <wp:extent cx="5943600" cy="3714750"/>
+            <wp:effectExtent l="0" t="0" r="0" b="0"/>
+            <wp:docPr id="2139122762" name="Picture 1" descr="A screenshot of a computer&#10;&#10;Description automatically generated"/>
+            <wp:cNvGraphicFramePr>
+              <a:graphicFrameLocks xmlns:a="http://schemas.openxmlformats.org/drawingml/2006/main" noChangeAspect="1"/>
+            </wp:cNvGraphicFramePr>
+            <a:graphic xmlns:a="http://schemas.openxmlformats.org/drawingml/2006/main">
+              <a:graphicData uri="http://schemas.openxmlformats.org/drawingml/2006/picture">
+                <pic:pic xmlns:pic="http://schemas.openxmlformats.org/drawingml/2006/picture">
+                  <pic:nvPicPr>
+                    <pic:cNvPr id="2139122762" name="Picture 1" descr="A screenshot of a computer&#10;&#10;Description automatically generated"/>
+                    <pic:cNvPicPr/>
+                  </pic:nvPicPr>
+                  <pic:blipFill>
+                    <a:blip r:embed="rId13"/>
+                    <a:stretch>
+                      <a:fillRect/>
+                    </a:stretch>
+                  </pic:blipFill>
+                  <pic:spPr>
+                    <a:xfrm>
+                      <a:off x="0" y="0"/>
+                      <a:ext cx="5943600" cy="3714750"/>
+                    </a:xfrm>
+                    <a:prstGeom prst="rect">
+                      <a:avLst/>
+                    </a:prstGeom>
+                  </pic:spPr>
+                </pic:pic>
+              </a:graphicData>
+            </a:graphic>
+          </wp:inline>
+        </w:drawing>
+      </w:r>
+    </w:p>
+    <w:p>
+      <w:pPr>
+        <w:shd w:val="clear" w:color="auto" w:fill="FCFCFC"/>
+        <w:spacing w:before="100" w:beforeAutospacing="1" w:after="100" w:afterAutospacing="1" w:line="240" w:lineRule="auto"/>
+        <w:ind w:left="720"/>
+      </w:pPr>
+      <w:r>
+        <w:rPr>
+          <w:noProof/>
+        </w:rPr>
+        <w:drawing>
+          <wp:inline distT="0" distB="0" distL="0" distR="0" wp14:anchorId="7E64C3A5" wp14:editId="3D973128">
+            <wp:extent cx="5943600" cy="3714750"/>
+            <wp:effectExtent l="0" t="0" r="0" b="0"/>
+            <wp:docPr id="656456974" name="Picture 1" descr="A screenshot of a computer&#10;&#10;Description automatically generated"/>
+            <wp:cNvGraphicFramePr>
+              <a:graphicFrameLocks xmlns:a="http://schemas.openxmlformats.org/drawingml/2006/main" noChangeAspect="1"/>
+            </wp:cNvGraphicFramePr>
+            <a:graphic xmlns:a="http://schemas.openxmlformats.org/drawingml/2006/main">
+              <a:graphicData uri="http://schemas.openxmlformats.org/drawingml/2006/picture">
+                <pic:pic xmlns:pic="http://schemas.openxmlformats.org/drawingml/2006/picture">
+                  <pic:nvPicPr>
+                    <pic:cNvPr id="656456974" name="Picture 1" descr="A screenshot of a computer&#10;&#10;Description automatically generated"/>
+                    <pic:cNvPicPr/>
+                  </pic:nvPicPr>
+                  <pic:blipFill>
+                    <a:blip r:embed="rId14"/>
+                    <a:stretch>
+                      <a:fillRect/>
+                    </a:stretch>
+                  </pic:blipFill>
+                  <pic:spPr>
+                    <a:xfrm>
+                      <a:off x="0" y="0"/>
+                      <a:ext cx="5943600" cy="3714750"/>
+                    </a:xfrm>
+                    <a:prstGeom prst="rect">
+                      <a:avLst/>
+                    </a:prstGeom>
+                  </pic:spPr>
+                </pic:pic>
+              </a:graphicData>
+            </a:graphic>
+          </wp:inline>
+        </w:drawing>
+      </w:r>
+    </w:p>
+    <w:p>
+      <w:pPr>
+        <w:shd w:val="clear" w:color="auto" w:fill="FCFCFC"/>
+        <w:spacing w:before="100" w:beforeAutospacing="1" w:after="100" w:afterAutospacing="1" w:line="240" w:lineRule="auto"/>
+        <w:ind w:left="720"/>
+      </w:pPr>
+      <w:r>
+        <w:rPr>
+          <w:noProof/>
+        </w:rPr>
+        <w:lastRenderedPageBreak/>
+        <w:drawing>
+          <wp:inline distT="0" distB="0" distL="0" distR="0" wp14:anchorId="1D15EA00" wp14:editId="202E3943">
+            <wp:extent cx="5943600" cy="3714750"/>
+            <wp:effectExtent l="0" t="0" r="0" b="0"/>
+            <wp:docPr id="1452559669" name="Picture 1"/>
+            <wp:cNvGraphicFramePr>
+              <a:graphicFrameLocks xmlns:a="http://schemas.openxmlformats.org/drawingml/2006/main" noChangeAspect="1"/>
+            </wp:cNvGraphicFramePr>
+            <a:graphic xmlns:a="http://schemas.openxmlformats.org/drawingml/2006/main">
+              <a:graphicData uri="http://schemas.openxmlformats.org/drawingml/2006/picture">
+                <pic:pic xmlns:pic="http://schemas.openxmlformats.org/drawingml/2006/picture">
+                  <pic:nvPicPr>
+                    <pic:cNvPr id="1452559669" name=""/>
+                    <pic:cNvPicPr/>
+                  </pic:nvPicPr>
+                  <pic:blipFill>
+                    <a:blip r:embed="rId15"/>
+                    <a:stretch>
+                      <a:fillRect/>
+                    </a:stretch>
+                  </pic:blipFill>
+                  <pic:spPr>
+                    <a:xfrm>
+                      <a:off x="0" y="0"/>
+                      <a:ext cx="5943600" cy="3714750"/>
+                    </a:xfrm>
+                    <a:prstGeom prst="rect">
+                      <a:avLst/>
+                    </a:prstGeom>
+                  </pic:spPr>
+                </pic:pic>
+              </a:graphicData>
+            </a:graphic>
+          </wp:inline>
+        </w:drawing>
+      </w:r>
+    </w:p>
+    <w:p>
+      <w:pPr>
+        <w:shd w:val="clear" w:color="auto" w:fill="FCFCFC"/>
+        <w:spacing w:before="100" w:beforeAutospacing="1" w:after="100" w:afterAutospacing="1" w:line="240" w:lineRule="auto"/>
+        <w:ind w:left="720"/>
+      </w:pPr>
+      <w:r>
+        <w:rPr>
+          <w:noProof/>
+        </w:rPr>
+        <w:lastRenderedPageBreak/>
+        <w:drawing>
+          <wp:inline distT="0" distB="0" distL="0" distR="0" wp14:anchorId="39B26941" wp14:editId="3EEABD64">
+            <wp:extent cx="5943600" cy="3714750"/>
+            <wp:effectExtent l="0" t="0" r="0" b="0"/>
+            <wp:docPr id="603547787" name="Picture 1" descr="A screenshot of a computer&#10;&#10;Description automatically generated"/>
+            <wp:cNvGraphicFramePr>
+              <a:graphicFrameLocks xmlns:a="http://schemas.openxmlformats.org/drawingml/2006/main" noChangeAspect="1"/>
+            </wp:cNvGraphicFramePr>
+            <a:graphic xmlns:a="http://schemas.openxmlformats.org/drawingml/2006/main">
+              <a:graphicData uri="http://schemas.openxmlformats.org/drawingml/2006/picture">
+                <pic:pic xmlns:pic="http://schemas.openxmlformats.org/drawingml/2006/picture">
+                  <pic:nvPicPr>
+                    <pic:cNvPr id="603547787" name="Picture 1" descr="A screenshot of a computer&#10;&#10;Description automatically generated"/>
+                    <pic:cNvPicPr/>
+                  </pic:nvPicPr>
+                  <pic:blipFill>
+                    <a:blip r:embed="rId16"/>
+                    <a:stretch>
+                      <a:fillRect/>
+                    </a:stretch>
+                  </pic:blipFill>
+                  <pic:spPr>
+                    <a:xfrm>
+                      <a:off x="0" y="0"/>
+                      <a:ext cx="5943600" cy="3714750"/>
+                    </a:xfrm>
+                    <a:prstGeom prst="rect">
+                      <a:avLst/>
+                    </a:prstGeom>
+                  </pic:spPr>
+                </pic:pic>
+              </a:graphicData>
+            </a:graphic>
+          </wp:inline>
+        </w:drawing>
+      </w:r>
+      <w:r>
+        <w:br/>
+      </w:r>
+      <w:r>
+        <w:rPr>
+          <w:noProof/>
+        </w:rPr>
+        <w:drawing>
+          <wp:inline distT="0" distB="0" distL="0" distR="0" wp14:anchorId="53F24AF0" wp14:editId="4593B109">
+            <wp:extent cx="5943600" cy="3714750"/>
+            <wp:effectExtent l="0" t="0" r="0" b="0"/>
+            <wp:docPr id="148523257" name="Picture 1" descr="A screenshot of a computer&#10;&#10;Description automatically generated"/>
+            <wp:cNvGraphicFramePr>
+              <a:graphicFrameLocks xmlns:a="http://schemas.openxmlformats.org/drawingml/2006/main" noChangeAspect="1"/>
+            </wp:cNvGraphicFramePr>
+            <a:graphic xmlns:a="http://schemas.openxmlformats.org/drawingml/2006/main">
+              <a:graphicData uri="http://schemas.openxmlformats.org/drawingml/2006/picture">
+                <pic:pic xmlns:pic="http://schemas.openxmlformats.org/drawingml/2006/picture">
+                  <pic:nvPicPr>
+                    <pic:cNvPr id="148523257" name="Picture 1" descr="A screenshot of a computer&#10;&#10;Description automatically generated"/>
+                    <pic:cNvPicPr/>
+                  </pic:nvPicPr>
+                  <pic:blipFill>
+                    <a:blip r:embed="rId17"/>
+                    <a:stretch>
+                      <a:fillRect/>
+                    </a:stretch>
+                  </pic:blipFill>
+                  <pic:spPr>
+                    <a:xfrm>
+                      <a:off x="0" y="0"/>
+                      <a:ext cx="5943600" cy="3714750"/>
+                    </a:xfrm>
+                    <a:prstGeom prst="rect">
+                      <a:avLst/>
+                    </a:prstGeom>
+                  </pic:spPr>
+                </pic:pic>
+              </a:graphicData>
+            </a:graphic>
+          </wp:inline>
+        </w:drawing>
+      </w:r>
+      <w:r>
+        <w:br/>
+      </w:r>
+      <w:r>
+        <w:br/>
+      </w:r>
+    </w:p>
     <w:sectPr>
       <w:pgSz w:w="12240" w:h="15840"/>
       <w:pgMar w:top="1440" w:right="1440" w:bottom="1440" w:left="1440" w:header="720" w:footer="720" w:gutter="0"/>
@@ -666,8 +916,124 @@
       </w:pPr>
     </w:lvl>
   </w:abstractNum>
+  <w:abstractNum w:abstractNumId="1" w15:restartNumberingAfterBreak="0">
+    <w:nsid w:val="2282199F"/>
+    <w:multiLevelType w:val="multilevel"/>
+    <w:tmpl w:val="22A0C934"/>
+    <w:lvl w:ilvl="0">
+      <w:start w:val="1"/>
+      <w:numFmt w:val="decimal"/>
+      <w:lvlText w:val="%1."/>
+      <w:lvlJc w:val="left"/>
+      <w:pPr>
+        <w:tabs>
+          <w:tab w:val="num" w:pos="720"/>
+        </w:tabs>
+        <w:ind w:left="720" w:hanging="360"/>
+      </w:pPr>
+    </w:lvl>
+    <w:lvl w:ilvl="1" w:tentative="1">
+      <w:start w:val="1"/>
+      <w:numFmt w:val="decimal"/>
+      <w:lvlText w:val="%2."/>
+      <w:lvlJc w:val="left"/>
+      <w:pPr>
+        <w:tabs>
+          <w:tab w:val="num" w:pos="1440"/>
+        </w:tabs>
+        <w:ind w:left="1440" w:hanging="360"/>
+      </w:pPr>
+    </w:lvl>
+    <w:lvl w:ilvl="2" w:tentative="1">
+      <w:start w:val="1"/>
+      <w:numFmt w:val="decimal"/>
+      <w:lvlText w:val="%3."/>
+      <w:lvlJc w:val="left"/>
+      <w:pPr>
+        <w:tabs>
+          <w:tab w:val="num" w:pos="2160"/>
+        </w:tabs>
+        <w:ind w:left="2160" w:hanging="360"/>
+      </w:pPr>
+    </w:lvl>
+    <w:lvl w:ilvl="3" w:tentative="1">
+      <w:start w:val="1"/>
+      <w:numFmt w:val="decimal"/>
+      <w:lvlText w:val="%4."/>
+      <w:lvlJc w:val="left"/>
+      <w:pPr>
+        <w:tabs>
+          <w:tab w:val="num" w:pos="2880"/>
+        </w:tabs>
+        <w:ind w:left="2880" w:hanging="360"/>
+      </w:pPr>
+    </w:lvl>
+    <w:lvl w:ilvl="4" w:tentative="1">
+      <w:start w:val="1"/>
+      <w:numFmt w:val="decimal"/>
+      <w:lvlText w:val="%5."/>
+      <w:lvlJc w:val="left"/>
+      <w:pPr>
+        <w:tabs>
+          <w:tab w:val="num" w:pos="3600"/>
+        </w:tabs>
+        <w:ind w:left="3600" w:hanging="360"/>
+      </w:pPr>
+    </w:lvl>
+    <w:lvl w:ilvl="5" w:tentative="1">
+      <w:start w:val="1"/>
+      <w:numFmt w:val="decimal"/>
+      <w:lvlText w:val="%6."/>
+      <w:lvlJc w:val="left"/>
+      <w:pPr>
+        <w:tabs>
+          <w:tab w:val="num" w:pos="4320"/>
+        </w:tabs>
+        <w:ind w:left="4320" w:hanging="360"/>
+      </w:pPr>
+    </w:lvl>
+    <w:lvl w:ilvl="6" w:tentative="1">
+      <w:start w:val="1"/>
+      <w:numFmt w:val="decimal"/>
+      <w:lvlText w:val="%7."/>
+      <w:lvlJc w:val="left"/>
+      <w:pPr>
+        <w:tabs>
+          <w:tab w:val="num" w:pos="5040"/>
+        </w:tabs>
+        <w:ind w:left="5040" w:hanging="360"/>
+      </w:pPr>
+    </w:lvl>
+    <w:lvl w:ilvl="7" w:tentative="1">
+      <w:start w:val="1"/>
+      <w:numFmt w:val="decimal"/>
+      <w:lvlText w:val="%8."/>
+      <w:lvlJc w:val="left"/>
+      <w:pPr>
+        <w:tabs>
+          <w:tab w:val="num" w:pos="5760"/>
+        </w:tabs>
+        <w:ind w:left="5760" w:hanging="360"/>
+      </w:pPr>
+    </w:lvl>
+    <w:lvl w:ilvl="8" w:tentative="1">
+      <w:start w:val="1"/>
+      <w:numFmt w:val="decimal"/>
+      <w:lvlText w:val="%9."/>
+      <w:lvlJc w:val="left"/>
+      <w:pPr>
+        <w:tabs>
+          <w:tab w:val="num" w:pos="6480"/>
+        </w:tabs>
+        <w:ind w:left="6480" w:hanging="360"/>
+      </w:pPr>
+    </w:lvl>
+  </w:abstractNum>
   <w:num w:numId="1" w16cid:durableId="1684550487">
     <w:abstractNumId w:val="0"/>
+  </w:num>
+  <w:num w:numId="2" w16cid:durableId="509104510">
+    <w:abstractNumId w:val="1"/>
   </w:num>
 </w:numbering>
 </file>
@@ -1142,6 +1508,17 @@
       <w:bCs/>
     </w:rPr>
   </w:style>
+  <w:style w:type="paragraph" w:styleId="ListParagraph">
+    <w:name w:val="List Paragraph"/>
+    <w:basedOn w:val="Normal"/>
+    <w:uiPriority w:val="34"/>
+    <w:qFormat/>
+    <w:rsid w:val="00737976"/>
+    <w:pPr>
+      <w:ind w:left="720"/>
+      <w:contextualSpacing/>
+    </w:pPr>
+  </w:style>
 </w:styles>
 </file>
 

</xml_diff>